<commit_message>
edit r script files, out of date.
</commit_message>
<xml_diff>
--- a/FinalProject.docx
+++ b/FinalProject.docx
@@ -24,6 +24,14 @@
       </w:pPr>
       <w:r>
         <w:t xml:space="preserve">2025-12-02</w:t>
+      </w:r>
+    </w:p>
+    <w:p>
+      <w:pPr>
+        <w:pStyle w:val="FirstParagraph"/>
+      </w:pPr>
+      <w:r>
+        <w:t xml:space="preserve">In this final project, a Monte Carlo simulation was used to compare Poisson and Normal regression models for count outcomes. The goal is to examine how model misspecification, sample size, and the true rate parameter (λ) influence bias in λ̂ and the variability of β̂₁ under naïve and robust variance estimators.</w:t>
       </w:r>
     </w:p>
     <w:bookmarkStart w:id="20" w:name="background"/>
@@ -486,6 +494,14 @@
         </w:tc>
       </w:tr>
     </w:tbl>
+    <w:p>
+      <w:pPr>
+        <w:pStyle w:val="BodyText"/>
+      </w:pPr>
+      <w:r>
+        <w:t xml:space="preserve">Across all combinations of N and λ, the average bias is very close to zero for both models, indicating that λ̂ is essentially unbiased in this setting.</w:t>
+      </w:r>
+    </w:p>
     <w:bookmarkEnd w:id="25"/>
     <w:bookmarkStart w:id="26" w:name="variances-of-β-naïve-vs-robust"/>
     <w:p>
@@ -629,43 +645,43 @@
               <w:jc w:val="right"/>
             </w:pPr>
             <w:r>
-              <w:t xml:space="preserve">0.87575</w:t>
-            </w:r>
-          </w:p>
-        </w:tc>
-        <w:tc>
-          <w:tcPr/>
-          <w:p>
-            <w:pPr>
-              <w:pStyle w:val="Compact"/>
-              <w:jc w:val="right"/>
-            </w:pPr>
-            <w:r>
-              <w:t xml:space="preserve">0.76543</w:t>
-            </w:r>
-          </w:p>
-        </w:tc>
-        <w:tc>
-          <w:tcPr/>
-          <w:p>
-            <w:pPr>
-              <w:pStyle w:val="Compact"/>
-              <w:jc w:val="right"/>
-            </w:pPr>
-            <w:r>
-              <w:t xml:space="preserve">0.05675</w:t>
-            </w:r>
-          </w:p>
-        </w:tc>
-        <w:tc>
-          <w:tcPr/>
-          <w:p>
-            <w:pPr>
-              <w:pStyle w:val="Compact"/>
-              <w:jc w:val="right"/>
-            </w:pPr>
-            <w:r>
-              <w:t xml:space="preserve">0.04945</w:t>
+              <w:t xml:space="preserve">0.8758</w:t>
+            </w:r>
+          </w:p>
+        </w:tc>
+        <w:tc>
+          <w:tcPr/>
+          <w:p>
+            <w:pPr>
+              <w:pStyle w:val="Compact"/>
+              <w:jc w:val="right"/>
+            </w:pPr>
+            <w:r>
+              <w:t xml:space="preserve">0.7654</w:t>
+            </w:r>
+          </w:p>
+        </w:tc>
+        <w:tc>
+          <w:tcPr/>
+          <w:p>
+            <w:pPr>
+              <w:pStyle w:val="Compact"/>
+              <w:jc w:val="right"/>
+            </w:pPr>
+            <w:r>
+              <w:t xml:space="preserve">0.0568</w:t>
+            </w:r>
+          </w:p>
+        </w:tc>
+        <w:tc>
+          <w:tcPr/>
+          <w:p>
+            <w:pPr>
+              <w:pStyle w:val="Compact"/>
+              <w:jc w:val="right"/>
+            </w:pPr>
+            <w:r>
+              <w:t xml:space="preserve">0.0494</w:t>
             </w:r>
           </w:p>
         </w:tc>
@@ -703,43 +719,43 @@
               <w:jc w:val="right"/>
             </w:pPr>
             <w:r>
-              <w:t xml:space="preserve">2.19199</w:t>
-            </w:r>
-          </w:p>
-        </w:tc>
-        <w:tc>
-          <w:tcPr/>
-          <w:p>
-            <w:pPr>
-              <w:pStyle w:val="Compact"/>
-              <w:jc w:val="right"/>
-            </w:pPr>
-            <w:r>
-              <w:t xml:space="preserve">1.94334</w:t>
-            </w:r>
-          </w:p>
-        </w:tc>
-        <w:tc>
-          <w:tcPr/>
-          <w:p>
-            <w:pPr>
-              <w:pStyle w:val="Compact"/>
-              <w:jc w:val="right"/>
-            </w:pPr>
-            <w:r>
-              <w:t xml:space="preserve">0.02220</w:t>
-            </w:r>
-          </w:p>
-        </w:tc>
-        <w:tc>
-          <w:tcPr/>
-          <w:p>
-            <w:pPr>
-              <w:pStyle w:val="Compact"/>
-              <w:jc w:val="right"/>
-            </w:pPr>
-            <w:r>
-              <w:t xml:space="preserve">0.01960</w:t>
+              <w:t xml:space="preserve">2.1920</w:t>
+            </w:r>
+          </w:p>
+        </w:tc>
+        <w:tc>
+          <w:tcPr/>
+          <w:p>
+            <w:pPr>
+              <w:pStyle w:val="Compact"/>
+              <w:jc w:val="right"/>
+            </w:pPr>
+            <w:r>
+              <w:t xml:space="preserve">1.9433</w:t>
+            </w:r>
+          </w:p>
+        </w:tc>
+        <w:tc>
+          <w:tcPr/>
+          <w:p>
+            <w:pPr>
+              <w:pStyle w:val="Compact"/>
+              <w:jc w:val="right"/>
+            </w:pPr>
+            <w:r>
+              <w:t xml:space="preserve">0.0222</w:t>
+            </w:r>
+          </w:p>
+        </w:tc>
+        <w:tc>
+          <w:tcPr/>
+          <w:p>
+            <w:pPr>
+              <w:pStyle w:val="Compact"/>
+              <w:jc w:val="right"/>
+            </w:pPr>
+            <w:r>
+              <w:t xml:space="preserve">0.0196</w:t>
             </w:r>
           </w:p>
         </w:tc>
@@ -777,43 +793,43 @@
               <w:jc w:val="right"/>
             </w:pPr>
             <w:r>
-              <w:t xml:space="preserve">0.09312</w:t>
-            </w:r>
-          </w:p>
-        </w:tc>
-        <w:tc>
-          <w:tcPr/>
-          <w:p>
-            <w:pPr>
-              <w:pStyle w:val="Compact"/>
-              <w:jc w:val="right"/>
-            </w:pPr>
-            <w:r>
-              <w:t xml:space="preserve">0.09181</w:t>
-            </w:r>
-          </w:p>
-        </w:tc>
-        <w:tc>
-          <w:tcPr/>
-          <w:p>
-            <w:pPr>
-              <w:pStyle w:val="Compact"/>
-              <w:jc w:val="right"/>
-            </w:pPr>
-            <w:r>
-              <w:t xml:space="preserve">0.00581</w:t>
-            </w:r>
-          </w:p>
-        </w:tc>
-        <w:tc>
-          <w:tcPr/>
-          <w:p>
-            <w:pPr>
-              <w:pStyle w:val="Compact"/>
-              <w:jc w:val="right"/>
-            </w:pPr>
-            <w:r>
-              <w:t xml:space="preserve">0.00575</w:t>
+              <w:t xml:space="preserve">0.0931</w:t>
+            </w:r>
+          </w:p>
+        </w:tc>
+        <w:tc>
+          <w:tcPr/>
+          <w:p>
+            <w:pPr>
+              <w:pStyle w:val="Compact"/>
+              <w:jc w:val="right"/>
+            </w:pPr>
+            <w:r>
+              <w:t xml:space="preserve">0.0918</w:t>
+            </w:r>
+          </w:p>
+        </w:tc>
+        <w:tc>
+          <w:tcPr/>
+          <w:p>
+            <w:pPr>
+              <w:pStyle w:val="Compact"/>
+              <w:jc w:val="right"/>
+            </w:pPr>
+            <w:r>
+              <w:t xml:space="preserve">0.0058</w:t>
+            </w:r>
+          </w:p>
+        </w:tc>
+        <w:tc>
+          <w:tcPr/>
+          <w:p>
+            <w:pPr>
+              <w:pStyle w:val="Compact"/>
+              <w:jc w:val="right"/>
+            </w:pPr>
+            <w:r>
+              <w:t xml:space="preserve">0.0057</w:t>
             </w:r>
           </w:p>
         </w:tc>
@@ -851,48 +867,56 @@
               <w:jc w:val="right"/>
             </w:pPr>
             <w:r>
-              <w:t xml:space="preserve">0.23227</w:t>
-            </w:r>
-          </w:p>
-        </w:tc>
-        <w:tc>
-          <w:tcPr/>
-          <w:p>
-            <w:pPr>
-              <w:pStyle w:val="Compact"/>
-              <w:jc w:val="right"/>
-            </w:pPr>
-            <w:r>
-              <w:t xml:space="preserve">0.22969</w:t>
-            </w:r>
-          </w:p>
-        </w:tc>
-        <w:tc>
-          <w:tcPr/>
-          <w:p>
-            <w:pPr>
-              <w:pStyle w:val="Compact"/>
-              <w:jc w:val="right"/>
-            </w:pPr>
-            <w:r>
-              <w:t xml:space="preserve">0.00232</w:t>
-            </w:r>
-          </w:p>
-        </w:tc>
-        <w:tc>
-          <w:tcPr/>
-          <w:p>
-            <w:pPr>
-              <w:pStyle w:val="Compact"/>
-              <w:jc w:val="right"/>
-            </w:pPr>
-            <w:r>
-              <w:t xml:space="preserve">0.00230</w:t>
+              <w:t xml:space="preserve">0.2323</w:t>
+            </w:r>
+          </w:p>
+        </w:tc>
+        <w:tc>
+          <w:tcPr/>
+          <w:p>
+            <w:pPr>
+              <w:pStyle w:val="Compact"/>
+              <w:jc w:val="right"/>
+            </w:pPr>
+            <w:r>
+              <w:t xml:space="preserve">0.2297</w:t>
+            </w:r>
+          </w:p>
+        </w:tc>
+        <w:tc>
+          <w:tcPr/>
+          <w:p>
+            <w:pPr>
+              <w:pStyle w:val="Compact"/>
+              <w:jc w:val="right"/>
+            </w:pPr>
+            <w:r>
+              <w:t xml:space="preserve">0.0023</w:t>
+            </w:r>
+          </w:p>
+        </w:tc>
+        <w:tc>
+          <w:tcPr/>
+          <w:p>
+            <w:pPr>
+              <w:pStyle w:val="Compact"/>
+              <w:jc w:val="right"/>
+            </w:pPr>
+            <w:r>
+              <w:t xml:space="preserve">0.0023</w:t>
             </w:r>
           </w:p>
         </w:tc>
       </w:tr>
     </w:tbl>
+    <w:p>
+      <w:pPr>
+        <w:pStyle w:val="BodyText"/>
+      </w:pPr>
+      <w:r>
+        <w:t xml:space="preserve">The Poisson model shows similar naïve and robust variances, while the Normal model tends to have larger robust than naïve variances, especially in smaller samples, suggesting that naive variances under misspecification can underestimate true uncertainty.</w:t>
+      </w:r>
+    </w:p>
     <w:bookmarkEnd w:id="26"/>
     <w:bookmarkStart w:id="30" w:name="confidence-intervals-for-β₁"/>
     <w:p>
@@ -948,6 +972,12 @@
             </a:graphic>
           </wp:inline>
         </w:drawing>
+      </w:r>
+      <w:r>
+        <w:t xml:space="preserve"> </w:t>
+      </w:r>
+      <w:r>
+        <w:t xml:space="preserve">These confidence intervals show that both models produce β̂₁ estimates centered near zero, but robust intervals, especially for the misspecified Normal model at N = 20—are wider, better capturing sampling variability while all intervals tighten as N and λ increase.</w:t>
       </w:r>
     </w:p>
     <w:bookmarkEnd w:id="30"/>

</xml_diff>

<commit_message>
Fix print of code for loading x vectors
</commit_message>
<xml_diff>
--- a/FinalProject.docx
+++ b/FinalProject.docx
@@ -139,7 +139,7 @@
       </w:r>
     </w:p>
     <w:bookmarkEnd w:id="20"/>
-    <w:bookmarkStart w:id="24" w:name="methods"/>
+    <w:bookmarkStart w:id="21" w:name="methods"/>
     <w:p>
       <w:pPr>
         <w:pStyle w:val="Heading1"/>
@@ -148,60 +148,65 @@
         <w:t xml:space="preserve">Methods</w:t>
       </w:r>
     </w:p>
-    <w:bookmarkStart w:id="21" w:name="load-x-vectors"/>
-    <w:p>
-      <w:pPr>
-        <w:pStyle w:val="Heading2"/>
-      </w:pPr>
-      <w:r>
-        <w:t xml:space="preserve">Load x-vectors</w:t>
-      </w:r>
-    </w:p>
-    <w:p>
-      <w:pPr>
-        <w:pStyle w:val="SourceCode"/>
+    <w:p>
+      <w:pPr>
+        <w:pStyle w:val="FirstParagraph"/>
       </w:pPr>
       <w:r>
         <w:rPr>
-          <w:rStyle w:val="VerbatimChar"/>
+          <w:b/>
+          <w:bCs/>
         </w:rPr>
-        <w:t xml:space="preserve">## [1] 20</w:t>
-      </w:r>
-    </w:p>
-    <w:p>
-      <w:pPr>
-        <w:pStyle w:val="SourceCode"/>
+        <w:t xml:space="preserve">Simulation Design</w:t>
+      </w:r>
+      <w:r>
+        <w:t xml:space="preserve">: a Monte Carlo simulation was conducted to evaluate the impact of model misspecification on bias and variance. For each scenario, Poisson-distributed outcomes were generated using a fixed binary predictor vector and specified combinations of sample sizes (N = 20, 200) and true rate parameters (λ = 4, 10).</w:t>
+      </w:r>
+    </w:p>
+    <w:p>
+      <w:pPr>
+        <w:pStyle w:val="BodyText"/>
       </w:pPr>
       <w:r>
         <w:rPr>
-          <w:rStyle w:val="VerbatimChar"/>
+          <w:b/>
+          <w:bCs/>
         </w:rPr>
-        <w:t xml:space="preserve">## [1] 200</w:t>
+        <w:t xml:space="preserve">Model Fitting</w:t>
+      </w:r>
+      <w:r>
+        <w:t xml:space="preserve">: each simulated dataset was fit using two models:</w:t>
+      </w:r>
+      <w:r>
+        <w:t xml:space="preserve"> </w:t>
+      </w:r>
+      <w:r>
+        <w:t xml:space="preserve">1) a correctly specified Poisson regression</w:t>
+      </w:r>
+      <w:r>
+        <w:t xml:space="preserve"> </w:t>
+      </w:r>
+      <w:r>
+        <w:t xml:space="preserve">2) a misspecified Normal regression.</w:t>
+      </w:r>
+    </w:p>
+    <w:p>
+      <w:pPr>
+        <w:pStyle w:val="BodyText"/>
+      </w:pPr>
+      <w:r>
+        <w:rPr>
+          <w:b/>
+          <w:bCs/>
+        </w:rPr>
+        <w:t xml:space="preserve">Estimate Extraction</w:t>
+      </w:r>
+      <w:r>
+        <w:t xml:space="preserve">: from each model, we extracted (1) estimates of λ̂, (2) estimates of β̂₁, and (3) naïve and robust variance estimates for β̂₁. The simulation was repeated across all N × λ scenarios, and results were summarized to compare bias, variance behavior, and confidence interval width across models and conditions.</w:t>
       </w:r>
     </w:p>
     <w:bookmarkEnd w:id="21"/>
-    <w:bookmarkStart w:id="22" w:name="simulation-functions"/>
-    <w:p>
-      <w:pPr>
-        <w:pStyle w:val="Heading2"/>
-      </w:pPr>
-      <w:r>
-        <w:t xml:space="preserve">Simulation Functions</w:t>
-      </w:r>
-    </w:p>
-    <w:bookmarkEnd w:id="22"/>
-    <w:bookmarkStart w:id="23" w:name="run-simulations"/>
-    <w:p>
-      <w:pPr>
-        <w:pStyle w:val="Heading2"/>
-      </w:pPr>
-      <w:r>
-        <w:t xml:space="preserve">Run Simulations</w:t>
-      </w:r>
-    </w:p>
-    <w:bookmarkEnd w:id="23"/>
-    <w:bookmarkEnd w:id="24"/>
-    <w:bookmarkStart w:id="31" w:name="results"/>
+    <w:bookmarkStart w:id="28" w:name="results"/>
     <w:p>
       <w:pPr>
         <w:pStyle w:val="Heading1"/>
@@ -210,7 +215,7 @@
         <w:t xml:space="preserve">Results</w:t>
       </w:r>
     </w:p>
-    <w:bookmarkStart w:id="25" w:name="bias-of-λ"/>
+    <w:bookmarkStart w:id="22" w:name="bias-of-λ"/>
     <w:p>
       <w:pPr>
         <w:pStyle w:val="Heading2"/>
@@ -502,8 +507,8 @@
         <w:t xml:space="preserve">Across all combinations of N and λ, the average bias is very close to zero for both models, indicating that λ̂ is essentially unbiased in this setting.</w:t>
       </w:r>
     </w:p>
-    <w:bookmarkEnd w:id="25"/>
-    <w:bookmarkStart w:id="26" w:name="variances-of-β-naïve-vs-robust"/>
+    <w:bookmarkEnd w:id="22"/>
+    <w:bookmarkStart w:id="23" w:name="variances-of-β-naïve-vs-robust"/>
     <w:p>
       <w:pPr>
         <w:pStyle w:val="Heading2"/>
@@ -917,8 +922,8 @@
         <w:t xml:space="preserve">The Poisson model shows similar naïve and robust variances, while the Normal model tends to have larger robust than naïve variances, especially in smaller samples, suggesting that naive variances under misspecification can underestimate true uncertainty.</w:t>
       </w:r>
     </w:p>
-    <w:bookmarkEnd w:id="26"/>
-    <w:bookmarkStart w:id="30" w:name="confidence-intervals-for-β₁"/>
+    <w:bookmarkEnd w:id="23"/>
+    <w:bookmarkStart w:id="27" w:name="confidence-intervals-for-β₁"/>
     <w:p>
       <w:pPr>
         <w:pStyle w:val="Heading2"/>
@@ -936,18 +941,18 @@
           <wp:inline>
             <wp:extent cx="5334000" cy="4000500"/>
             <wp:effectExtent b="0" l="0" r="0" t="0"/>
-            <wp:docPr descr="" title="" id="28" name="Picture"/>
+            <wp:docPr descr="" title="" id="25" name="Picture"/>
             <a:graphic>
               <a:graphicData uri="http://schemas.openxmlformats.org/drawingml/2006/picture">
                 <pic:pic>
                   <pic:nvPicPr>
-                    <pic:cNvPr descr="FinalProject_files/figure-docx/ci-plot-1.png" id="29" name="Picture"/>
+                    <pic:cNvPr descr="FinalProject_files/figure-docx/ci-plot-1.png" id="26" name="Picture"/>
                     <pic:cNvPicPr>
                       <a:picLocks noChangeArrowheads="1" noChangeAspect="1"/>
                     </pic:cNvPicPr>
                   </pic:nvPicPr>
                   <pic:blipFill>
-                    <a:blip r:embed="rId27"/>
+                    <a:blip r:embed="rId24"/>
                     <a:stretch>
                       <a:fillRect/>
                     </a:stretch>
@@ -980,9 +985,9 @@
         <w:t xml:space="preserve">These confidence intervals show that both models produce β̂₁ estimates centered near zero, but robust intervals, especially for the misspecified Normal model at N = 20—are wider, better capturing sampling variability while all intervals tighten as N and λ increase.</w:t>
       </w:r>
     </w:p>
-    <w:bookmarkEnd w:id="30"/>
-    <w:bookmarkEnd w:id="31"/>
-    <w:bookmarkStart w:id="32" w:name="conclusions"/>
+    <w:bookmarkEnd w:id="27"/>
+    <w:bookmarkEnd w:id="28"/>
+    <w:bookmarkStart w:id="29" w:name="conclusions"/>
     <w:p>
       <w:pPr>
         <w:pStyle w:val="Heading1"/>
@@ -1031,7 +1036,7 @@
         <w:t xml:space="preserve">Overall, misspecification had little effect on bias but clear effects on variance (particularly when sample sizes were small or λ was low) which underscores when correct distributional assumptions and robust variance estimators matter most.</w:t>
       </w:r>
     </w:p>
-    <w:bookmarkEnd w:id="32"/>
+    <w:bookmarkEnd w:id="29"/>
     <w:sectPr>
       <w:footnotePr>
         <w:numRestart w:val="eachSect"/>

</xml_diff>